<commit_message>
Edited Table 8 and 11
</commit_message>
<xml_diff>
--- a/Table_8_and_11.docx
+++ b/Table_8_and_11.docx
@@ -275,14 +275,6 @@
             <w:pPr>
               <w:pStyle w:val="BLevelTwoHeader"/>
             </w:pPr>
-            <w:r>
-              <w:rPr>
-                <w:bCs/>
-                <w:color w:val="000000"/>
-                <w:lang w:eastAsia="en-US"/>
-              </w:rPr>
-              <w:t>aims_at</w:t>
-            </w:r>
           </w:p>
         </w:tc>
         <w:tc>
@@ -709,6 +701,7 @@
             <w:tcW w:w="1100" w:type="dxa"/>
             <w:tcBorders>
               <w:top w:val="single" w:sz="4" w:space="0" w:color="auto"/>
+              <w:bottom w:val="nil"/>
             </w:tcBorders>
             <w:vAlign w:val="center"/>
           </w:tcPr>
@@ -725,6 +718,7 @@
                 <w:lang w:eastAsia="en-US"/>
               </w:rPr>
             </w:pPr>
+            <w:proofErr w:type="spellStart"/>
             <w:proofErr w:type="gramStart"/>
             <w:r>
               <w:rPr>
@@ -732,9 +726,18 @@
                 <w:color w:val="000000"/>
                 <w:lang w:eastAsia="en-US"/>
               </w:rPr>
-              <w:t>argument</w:t>
+              <w:t>aims</w:t>
             </w:r>
             <w:proofErr w:type="gramEnd"/>
+            <w:r>
+              <w:rPr>
+                <w:bCs/>
+                <w:color w:val="000000"/>
+                <w:lang w:eastAsia="en-US"/>
+              </w:rPr>
+              <w:t>_at</w:t>
+            </w:r>
+            <w:proofErr w:type="spellEnd"/>
           </w:p>
         </w:tc>
         <w:tc>
@@ -742,6 +745,7 @@
             <w:tcW w:w="925" w:type="dxa"/>
             <w:tcBorders>
               <w:top w:val="single" w:sz="4" w:space="0" w:color="auto"/>
+              <w:bottom w:val="nil"/>
             </w:tcBorders>
             <w:vAlign w:val="center"/>
           </w:tcPr>
@@ -765,6 +769,7 @@
             <w:tcW w:w="925" w:type="dxa"/>
             <w:tcBorders>
               <w:top w:val="single" w:sz="4" w:space="0" w:color="auto"/>
+              <w:bottom w:val="nil"/>
             </w:tcBorders>
             <w:vAlign w:val="center"/>
           </w:tcPr>
@@ -788,6 +793,7 @@
             <w:tcW w:w="925" w:type="dxa"/>
             <w:tcBorders>
               <w:top w:val="single" w:sz="4" w:space="0" w:color="auto"/>
+              <w:bottom w:val="nil"/>
             </w:tcBorders>
             <w:vAlign w:val="center"/>
           </w:tcPr>
@@ -811,6 +817,7 @@
             <w:tcW w:w="925" w:type="dxa"/>
             <w:tcBorders>
               <w:top w:val="single" w:sz="4" w:space="0" w:color="auto"/>
+              <w:bottom w:val="nil"/>
             </w:tcBorders>
             <w:vAlign w:val="center"/>
           </w:tcPr>
@@ -834,6 +841,7 @@
             <w:tcW w:w="925" w:type="dxa"/>
             <w:tcBorders>
               <w:top w:val="single" w:sz="4" w:space="0" w:color="auto"/>
+              <w:bottom w:val="nil"/>
             </w:tcBorders>
             <w:vAlign w:val="center"/>
           </w:tcPr>
@@ -857,6 +865,7 @@
             <w:tcW w:w="925" w:type="dxa"/>
             <w:tcBorders>
               <w:top w:val="single" w:sz="4" w:space="0" w:color="auto"/>
+              <w:bottom w:val="nil"/>
             </w:tcBorders>
             <w:vAlign w:val="center"/>
           </w:tcPr>
@@ -880,6 +889,7 @@
             <w:tcW w:w="925" w:type="dxa"/>
             <w:tcBorders>
               <w:top w:val="single" w:sz="4" w:space="0" w:color="auto"/>
+              <w:bottom w:val="nil"/>
             </w:tcBorders>
             <w:vAlign w:val="center"/>
           </w:tcPr>
@@ -903,6 +913,7 @@
             <w:tcW w:w="925" w:type="dxa"/>
             <w:tcBorders>
               <w:top w:val="single" w:sz="4" w:space="0" w:color="auto"/>
+              <w:bottom w:val="nil"/>
             </w:tcBorders>
             <w:vAlign w:val="center"/>
           </w:tcPr>
@@ -926,6 +937,7 @@
             <w:tcW w:w="925" w:type="dxa"/>
             <w:tcBorders>
               <w:top w:val="single" w:sz="4" w:space="0" w:color="auto"/>
+              <w:bottom w:val="nil"/>
             </w:tcBorders>
             <w:vAlign w:val="center"/>
           </w:tcPr>
@@ -949,6 +961,7 @@
             <w:tcW w:w="925" w:type="dxa"/>
             <w:tcBorders>
               <w:top w:val="single" w:sz="4" w:space="0" w:color="auto"/>
+              <w:bottom w:val="nil"/>
               <w:right w:val="nil"/>
             </w:tcBorders>
             <w:vAlign w:val="center"/>
@@ -976,6 +989,9 @@
         <w:tc>
           <w:tcPr>
             <w:tcW w:w="1100" w:type="dxa"/>
+            <w:tcBorders>
+              <w:top w:val="nil"/>
+            </w:tcBorders>
             <w:vAlign w:val="center"/>
           </w:tcPr>
           <w:p>
@@ -991,7 +1007,6 @@
                 <w:lang w:eastAsia="en-US"/>
               </w:rPr>
             </w:pPr>
-            <w:proofErr w:type="spellStart"/>
             <w:proofErr w:type="gramStart"/>
             <w:r>
               <w:rPr>
@@ -999,23 +1014,17 @@
                 <w:color w:val="000000"/>
                 <w:lang w:eastAsia="en-US"/>
               </w:rPr>
-              <w:t>caused</w:t>
+              <w:t>argument</w:t>
             </w:r>
             <w:proofErr w:type="gramEnd"/>
-            <w:r>
-              <w:rPr>
-                <w:bCs/>
-                <w:color w:val="000000"/>
-                <w:lang w:eastAsia="en-US"/>
-              </w:rPr>
-              <w:t>_by</w:t>
-            </w:r>
-            <w:proofErr w:type="spellEnd"/>
-          </w:p>
-        </w:tc>
-        <w:tc>
-          <w:tcPr>
-            <w:tcW w:w="925" w:type="dxa"/>
+          </w:p>
+        </w:tc>
+        <w:tc>
+          <w:tcPr>
+            <w:tcW w:w="925" w:type="dxa"/>
+            <w:tcBorders>
+              <w:top w:val="nil"/>
+            </w:tcBorders>
             <w:vAlign w:val="center"/>
           </w:tcPr>
           <w:p>
@@ -1036,6 +1045,9 @@
         <w:tc>
           <w:tcPr>
             <w:tcW w:w="925" w:type="dxa"/>
+            <w:tcBorders>
+              <w:top w:val="nil"/>
+            </w:tcBorders>
             <w:vAlign w:val="center"/>
           </w:tcPr>
           <w:p>
@@ -1056,66 +1068,78 @@
         <w:tc>
           <w:tcPr>
             <w:tcW w:w="925" w:type="dxa"/>
-            <w:vAlign w:val="center"/>
-          </w:tcPr>
-          <w:p>
-            <w:pPr>
-              <w:pStyle w:val="BLevelTwoHeader"/>
-              <w:rPr>
-                <w:b w:val="0"/>
-              </w:rPr>
-            </w:pPr>
-            <w:r>
-              <w:rPr>
-                <w:b w:val="0"/>
-              </w:rPr>
-              <w:t>0</w:t>
-            </w:r>
-          </w:p>
-        </w:tc>
-        <w:tc>
-          <w:tcPr>
-            <w:tcW w:w="925" w:type="dxa"/>
-            <w:vAlign w:val="center"/>
-          </w:tcPr>
-          <w:p>
-            <w:pPr>
-              <w:pStyle w:val="BLevelTwoHeader"/>
-              <w:rPr>
-                <w:b w:val="0"/>
-              </w:rPr>
-            </w:pPr>
-            <w:r>
-              <w:rPr>
-                <w:b w:val="0"/>
-              </w:rPr>
-              <w:t>0</w:t>
-            </w:r>
-          </w:p>
-        </w:tc>
-        <w:tc>
-          <w:tcPr>
-            <w:tcW w:w="925" w:type="dxa"/>
-            <w:vAlign w:val="center"/>
-          </w:tcPr>
-          <w:p>
-            <w:pPr>
-              <w:pStyle w:val="BLevelTwoHeader"/>
-              <w:rPr>
-                <w:b w:val="0"/>
-              </w:rPr>
-            </w:pPr>
-            <w:r>
-              <w:rPr>
-                <w:b w:val="0"/>
-              </w:rPr>
-              <w:t>0</w:t>
-            </w:r>
-          </w:p>
-        </w:tc>
-        <w:tc>
-          <w:tcPr>
-            <w:tcW w:w="925" w:type="dxa"/>
+            <w:tcBorders>
+              <w:top w:val="nil"/>
+            </w:tcBorders>
+            <w:vAlign w:val="center"/>
+          </w:tcPr>
+          <w:p>
+            <w:pPr>
+              <w:pStyle w:val="BLevelTwoHeader"/>
+              <w:rPr>
+                <w:b w:val="0"/>
+              </w:rPr>
+            </w:pPr>
+            <w:r>
+              <w:rPr>
+                <w:b w:val="0"/>
+              </w:rPr>
+              <w:t>0</w:t>
+            </w:r>
+          </w:p>
+        </w:tc>
+        <w:tc>
+          <w:tcPr>
+            <w:tcW w:w="925" w:type="dxa"/>
+            <w:tcBorders>
+              <w:top w:val="nil"/>
+            </w:tcBorders>
+            <w:vAlign w:val="center"/>
+          </w:tcPr>
+          <w:p>
+            <w:pPr>
+              <w:pStyle w:val="BLevelTwoHeader"/>
+              <w:rPr>
+                <w:b w:val="0"/>
+              </w:rPr>
+            </w:pPr>
+            <w:r>
+              <w:rPr>
+                <w:b w:val="0"/>
+              </w:rPr>
+              <w:t>0</w:t>
+            </w:r>
+          </w:p>
+        </w:tc>
+        <w:tc>
+          <w:tcPr>
+            <w:tcW w:w="925" w:type="dxa"/>
+            <w:tcBorders>
+              <w:top w:val="nil"/>
+            </w:tcBorders>
+            <w:vAlign w:val="center"/>
+          </w:tcPr>
+          <w:p>
+            <w:pPr>
+              <w:pStyle w:val="BLevelTwoHeader"/>
+              <w:rPr>
+                <w:b w:val="0"/>
+              </w:rPr>
+            </w:pPr>
+            <w:r>
+              <w:rPr>
+                <w:b w:val="0"/>
+              </w:rPr>
+              <w:t>0</w:t>
+            </w:r>
+          </w:p>
+        </w:tc>
+        <w:tc>
+          <w:tcPr>
+            <w:tcW w:w="925" w:type="dxa"/>
+            <w:tcBorders>
+              <w:top w:val="nil"/>
+            </w:tcBorders>
             <w:vAlign w:val="center"/>
           </w:tcPr>
           <w:p>
@@ -1136,26 +1160,32 @@
         <w:tc>
           <w:tcPr>
             <w:tcW w:w="925" w:type="dxa"/>
-            <w:vAlign w:val="center"/>
-          </w:tcPr>
-          <w:p>
-            <w:pPr>
-              <w:pStyle w:val="BLevelTwoHeader"/>
-              <w:rPr>
-                <w:b w:val="0"/>
-              </w:rPr>
-            </w:pPr>
-            <w:r>
-              <w:rPr>
-                <w:b w:val="0"/>
-              </w:rPr>
-              <w:t>0</w:t>
-            </w:r>
-          </w:p>
-        </w:tc>
-        <w:tc>
-          <w:tcPr>
-            <w:tcW w:w="925" w:type="dxa"/>
+            <w:tcBorders>
+              <w:top w:val="nil"/>
+            </w:tcBorders>
+            <w:vAlign w:val="center"/>
+          </w:tcPr>
+          <w:p>
+            <w:pPr>
+              <w:pStyle w:val="BLevelTwoHeader"/>
+              <w:rPr>
+                <w:b w:val="0"/>
+              </w:rPr>
+            </w:pPr>
+            <w:r>
+              <w:rPr>
+                <w:b w:val="0"/>
+              </w:rPr>
+              <w:t>0</w:t>
+            </w:r>
+          </w:p>
+        </w:tc>
+        <w:tc>
+          <w:tcPr>
+            <w:tcW w:w="925" w:type="dxa"/>
+            <w:tcBorders>
+              <w:top w:val="nil"/>
+            </w:tcBorders>
             <w:vAlign w:val="center"/>
           </w:tcPr>
           <w:p>
@@ -1176,27 +1206,31 @@
         <w:tc>
           <w:tcPr>
             <w:tcW w:w="925" w:type="dxa"/>
-            <w:vAlign w:val="center"/>
-          </w:tcPr>
-          <w:p>
-            <w:pPr>
-              <w:pStyle w:val="BLevelTwoHeader"/>
-              <w:rPr>
-                <w:b w:val="0"/>
-              </w:rPr>
-            </w:pPr>
-            <w:r>
-              <w:rPr>
-                <w:b w:val="0"/>
-              </w:rPr>
-              <w:t>0</w:t>
-            </w:r>
-          </w:p>
-        </w:tc>
-        <w:tc>
-          <w:tcPr>
-            <w:tcW w:w="925" w:type="dxa"/>
-            <w:tcBorders>
+            <w:tcBorders>
+              <w:top w:val="nil"/>
+            </w:tcBorders>
+            <w:vAlign w:val="center"/>
+          </w:tcPr>
+          <w:p>
+            <w:pPr>
+              <w:pStyle w:val="BLevelTwoHeader"/>
+              <w:rPr>
+                <w:b w:val="0"/>
+              </w:rPr>
+            </w:pPr>
+            <w:r>
+              <w:rPr>
+                <w:b w:val="0"/>
+              </w:rPr>
+              <w:t>0</w:t>
+            </w:r>
+          </w:p>
+        </w:tc>
+        <w:tc>
+          <w:tcPr>
+            <w:tcW w:w="925" w:type="dxa"/>
+            <w:tcBorders>
+              <w:top w:val="nil"/>
               <w:right w:val="nil"/>
             </w:tcBorders>
             <w:vAlign w:val="center"/>
@@ -1247,7 +1281,7 @@
                 <w:color w:val="000000"/>
                 <w:lang w:eastAsia="en-US"/>
               </w:rPr>
-              <w:t>made</w:t>
+              <w:t>caused</w:t>
             </w:r>
             <w:proofErr w:type="gramEnd"/>
             <w:r>
@@ -1256,7 +1290,7 @@
                 <w:color w:val="000000"/>
                 <w:lang w:eastAsia="en-US"/>
               </w:rPr>
-              <w:t>_of</w:t>
+              <w:t>_by</w:t>
             </w:r>
             <w:proofErr w:type="spellEnd"/>
           </w:p>
@@ -1487,14 +1521,26 @@
                 <w:lang w:eastAsia="en-US"/>
               </w:rPr>
             </w:pPr>
+            <w:proofErr w:type="spellStart"/>
+            <w:proofErr w:type="gramStart"/>
             <w:r>
               <w:rPr>
                 <w:bCs/>
                 <w:color w:val="000000"/>
                 <w:lang w:eastAsia="en-US"/>
               </w:rPr>
-              <w:t>Member of/ has members</w:t>
-            </w:r>
+              <w:t>made</w:t>
+            </w:r>
+            <w:proofErr w:type="gramEnd"/>
+            <w:r>
+              <w:rPr>
+                <w:bCs/>
+                <w:color w:val="000000"/>
+                <w:lang w:eastAsia="en-US"/>
+              </w:rPr>
+              <w:t>_of</w:t>
+            </w:r>
+            <w:proofErr w:type="spellEnd"/>
           </w:p>
         </w:tc>
         <w:tc>
@@ -1723,26 +1769,14 @@
                 <w:lang w:eastAsia="en-US"/>
               </w:rPr>
             </w:pPr>
-            <w:proofErr w:type="spellStart"/>
-            <w:proofErr w:type="gramStart"/>
             <w:r>
               <w:rPr>
                 <w:bCs/>
                 <w:color w:val="000000"/>
                 <w:lang w:eastAsia="en-US"/>
               </w:rPr>
-              <w:t>played</w:t>
-            </w:r>
-            <w:proofErr w:type="gramEnd"/>
-            <w:r>
-              <w:rPr>
-                <w:bCs/>
-                <w:color w:val="000000"/>
-                <w:lang w:eastAsia="en-US"/>
-              </w:rPr>
-              <w:t>_by</w:t>
-            </w:r>
-            <w:proofErr w:type="spellEnd"/>
+              <w:t>Member of/ has members</w:t>
+            </w:r>
           </w:p>
         </w:tc>
         <w:tc>
@@ -1979,7 +2013,7 @@
                 <w:color w:val="000000"/>
                 <w:lang w:eastAsia="en-US"/>
               </w:rPr>
-              <w:t>is</w:t>
+              <w:t>played</w:t>
             </w:r>
             <w:proofErr w:type="gramEnd"/>
             <w:r>
@@ -1988,6 +2022,254 @@
                 <w:color w:val="000000"/>
                 <w:lang w:eastAsia="en-US"/>
               </w:rPr>
+              <w:t>_by</w:t>
+            </w:r>
+            <w:proofErr w:type="spellEnd"/>
+          </w:p>
+        </w:tc>
+        <w:tc>
+          <w:tcPr>
+            <w:tcW w:w="925" w:type="dxa"/>
+            <w:vAlign w:val="center"/>
+          </w:tcPr>
+          <w:p>
+            <w:pPr>
+              <w:pStyle w:val="BLevelTwoHeader"/>
+              <w:rPr>
+                <w:b w:val="0"/>
+              </w:rPr>
+            </w:pPr>
+            <w:r>
+              <w:rPr>
+                <w:b w:val="0"/>
+              </w:rPr>
+              <w:t>0</w:t>
+            </w:r>
+          </w:p>
+        </w:tc>
+        <w:tc>
+          <w:tcPr>
+            <w:tcW w:w="925" w:type="dxa"/>
+            <w:vAlign w:val="center"/>
+          </w:tcPr>
+          <w:p>
+            <w:pPr>
+              <w:pStyle w:val="BLevelTwoHeader"/>
+              <w:rPr>
+                <w:b w:val="0"/>
+              </w:rPr>
+            </w:pPr>
+            <w:r>
+              <w:rPr>
+                <w:b w:val="0"/>
+              </w:rPr>
+              <w:t>0</w:t>
+            </w:r>
+          </w:p>
+        </w:tc>
+        <w:tc>
+          <w:tcPr>
+            <w:tcW w:w="925" w:type="dxa"/>
+            <w:vAlign w:val="center"/>
+          </w:tcPr>
+          <w:p>
+            <w:pPr>
+              <w:pStyle w:val="BLevelTwoHeader"/>
+              <w:rPr>
+                <w:b w:val="0"/>
+              </w:rPr>
+            </w:pPr>
+            <w:r>
+              <w:rPr>
+                <w:b w:val="0"/>
+              </w:rPr>
+              <w:t>2</w:t>
+            </w:r>
+          </w:p>
+        </w:tc>
+        <w:tc>
+          <w:tcPr>
+            <w:tcW w:w="925" w:type="dxa"/>
+            <w:vAlign w:val="center"/>
+          </w:tcPr>
+          <w:p>
+            <w:pPr>
+              <w:pStyle w:val="BLevelTwoHeader"/>
+              <w:rPr>
+                <w:b w:val="0"/>
+              </w:rPr>
+            </w:pPr>
+            <w:r>
+              <w:rPr>
+                <w:b w:val="0"/>
+              </w:rPr>
+              <w:t>0</w:t>
+            </w:r>
+          </w:p>
+        </w:tc>
+        <w:tc>
+          <w:tcPr>
+            <w:tcW w:w="925" w:type="dxa"/>
+            <w:vAlign w:val="center"/>
+          </w:tcPr>
+          <w:p>
+            <w:pPr>
+              <w:pStyle w:val="BLevelTwoHeader"/>
+              <w:rPr>
+                <w:b w:val="0"/>
+              </w:rPr>
+            </w:pPr>
+            <w:r>
+              <w:rPr>
+                <w:b w:val="0"/>
+              </w:rPr>
+              <w:t>0</w:t>
+            </w:r>
+          </w:p>
+        </w:tc>
+        <w:tc>
+          <w:tcPr>
+            <w:tcW w:w="925" w:type="dxa"/>
+            <w:vAlign w:val="center"/>
+          </w:tcPr>
+          <w:p>
+            <w:pPr>
+              <w:pStyle w:val="BLevelTwoHeader"/>
+              <w:rPr>
+                <w:b w:val="0"/>
+              </w:rPr>
+            </w:pPr>
+            <w:r>
+              <w:rPr>
+                <w:b w:val="0"/>
+              </w:rPr>
+              <w:t>28</w:t>
+            </w:r>
+          </w:p>
+        </w:tc>
+        <w:tc>
+          <w:tcPr>
+            <w:tcW w:w="925" w:type="dxa"/>
+            <w:vAlign w:val="center"/>
+          </w:tcPr>
+          <w:p>
+            <w:pPr>
+              <w:pStyle w:val="BLevelTwoHeader"/>
+              <w:rPr>
+                <w:b w:val="0"/>
+              </w:rPr>
+            </w:pPr>
+            <w:r>
+              <w:rPr>
+                <w:b w:val="0"/>
+              </w:rPr>
+              <w:t>0</w:t>
+            </w:r>
+          </w:p>
+        </w:tc>
+        <w:tc>
+          <w:tcPr>
+            <w:tcW w:w="925" w:type="dxa"/>
+            <w:vAlign w:val="center"/>
+          </w:tcPr>
+          <w:p>
+            <w:pPr>
+              <w:pStyle w:val="BLevelTwoHeader"/>
+              <w:rPr>
+                <w:b w:val="0"/>
+              </w:rPr>
+            </w:pPr>
+            <w:r>
+              <w:rPr>
+                <w:b w:val="0"/>
+              </w:rPr>
+              <w:t>3</w:t>
+            </w:r>
+          </w:p>
+        </w:tc>
+        <w:tc>
+          <w:tcPr>
+            <w:tcW w:w="925" w:type="dxa"/>
+            <w:vAlign w:val="center"/>
+          </w:tcPr>
+          <w:p>
+            <w:pPr>
+              <w:pStyle w:val="BLevelTwoHeader"/>
+              <w:rPr>
+                <w:b w:val="0"/>
+              </w:rPr>
+            </w:pPr>
+            <w:r>
+              <w:rPr>
+                <w:b w:val="0"/>
+              </w:rPr>
+              <w:t>0</w:t>
+            </w:r>
+          </w:p>
+        </w:tc>
+        <w:tc>
+          <w:tcPr>
+            <w:tcW w:w="925" w:type="dxa"/>
+            <w:tcBorders>
+              <w:right w:val="nil"/>
+            </w:tcBorders>
+            <w:vAlign w:val="center"/>
+          </w:tcPr>
+          <w:p>
+            <w:pPr>
+              <w:pStyle w:val="BLevelTwoHeader"/>
+              <w:rPr>
+                <w:b w:val="0"/>
+              </w:rPr>
+            </w:pPr>
+            <w:r>
+              <w:rPr>
+                <w:b w:val="0"/>
+              </w:rPr>
+              <w:t>33</w:t>
+            </w:r>
+          </w:p>
+        </w:tc>
+      </w:tr>
+      <w:tr>
+        <w:trPr>
+          <w:trHeight w:val="20"/>
+        </w:trPr>
+        <w:tc>
+          <w:tcPr>
+            <w:tcW w:w="1100" w:type="dxa"/>
+            <w:vAlign w:val="center"/>
+          </w:tcPr>
+          <w:p>
+            <w:pPr>
+              <w:overflowPunct/>
+              <w:autoSpaceDE/>
+              <w:autoSpaceDN/>
+              <w:adjustRightInd/>
+              <w:textAlignment w:val="auto"/>
+              <w:rPr>
+                <w:bCs/>
+                <w:color w:val="000000"/>
+                <w:lang w:eastAsia="en-US"/>
+              </w:rPr>
+            </w:pPr>
+            <w:proofErr w:type="spellStart"/>
+            <w:proofErr w:type="gramStart"/>
+            <w:r>
+              <w:rPr>
+                <w:bCs/>
+                <w:color w:val="000000"/>
+                <w:lang w:eastAsia="en-US"/>
+              </w:rPr>
+              <w:t>is</w:t>
+            </w:r>
+            <w:proofErr w:type="gramEnd"/>
+            <w:r>
+              <w:rPr>
+                <w:bCs/>
+                <w:color w:val="000000"/>
+                <w:lang w:eastAsia="en-US"/>
+              </w:rPr>
               <w:t>_a</w:t>
             </w:r>
             <w:proofErr w:type="spellEnd"/>
@@ -2049,107 +2331,107 @@
               <w:rPr>
                 <w:b w:val="0"/>
               </w:rPr>
-              <w:t>2</w:t>
-            </w:r>
-          </w:p>
-        </w:tc>
-        <w:tc>
-          <w:tcPr>
-            <w:tcW w:w="925" w:type="dxa"/>
-            <w:vAlign w:val="center"/>
-          </w:tcPr>
-          <w:p>
-            <w:pPr>
-              <w:pStyle w:val="BLevelTwoHeader"/>
-              <w:rPr>
-                <w:b w:val="0"/>
-              </w:rPr>
-            </w:pPr>
-            <w:r>
-              <w:rPr>
-                <w:b w:val="0"/>
-              </w:rPr>
-              <w:t>0</w:t>
-            </w:r>
-          </w:p>
-        </w:tc>
-        <w:tc>
-          <w:tcPr>
-            <w:tcW w:w="925" w:type="dxa"/>
-            <w:vAlign w:val="center"/>
-          </w:tcPr>
-          <w:p>
-            <w:pPr>
-              <w:pStyle w:val="BLevelTwoHeader"/>
-              <w:rPr>
-                <w:b w:val="0"/>
-              </w:rPr>
-            </w:pPr>
-            <w:r>
-              <w:rPr>
-                <w:b w:val="0"/>
-              </w:rPr>
-              <w:t>0</w:t>
-            </w:r>
-          </w:p>
-        </w:tc>
-        <w:tc>
-          <w:tcPr>
-            <w:tcW w:w="925" w:type="dxa"/>
-            <w:vAlign w:val="center"/>
-          </w:tcPr>
-          <w:p>
-            <w:pPr>
-              <w:pStyle w:val="BLevelTwoHeader"/>
-              <w:rPr>
-                <w:b w:val="0"/>
-              </w:rPr>
-            </w:pPr>
-            <w:r>
-              <w:rPr>
-                <w:b w:val="0"/>
-              </w:rPr>
-              <w:t>28</w:t>
-            </w:r>
-          </w:p>
-        </w:tc>
-        <w:tc>
-          <w:tcPr>
-            <w:tcW w:w="925" w:type="dxa"/>
-            <w:vAlign w:val="center"/>
-          </w:tcPr>
-          <w:p>
-            <w:pPr>
-              <w:pStyle w:val="BLevelTwoHeader"/>
-              <w:rPr>
-                <w:b w:val="0"/>
-              </w:rPr>
-            </w:pPr>
-            <w:r>
-              <w:rPr>
-                <w:b w:val="0"/>
-              </w:rPr>
-              <w:t>0</w:t>
-            </w:r>
-          </w:p>
-        </w:tc>
-        <w:tc>
-          <w:tcPr>
-            <w:tcW w:w="925" w:type="dxa"/>
-            <w:vAlign w:val="center"/>
-          </w:tcPr>
-          <w:p>
-            <w:pPr>
-              <w:pStyle w:val="BLevelTwoHeader"/>
-              <w:rPr>
-                <w:b w:val="0"/>
-              </w:rPr>
-            </w:pPr>
-            <w:r>
-              <w:rPr>
-                <w:b w:val="0"/>
-              </w:rPr>
-              <w:t>3</w:t>
+              <w:t>0</w:t>
+            </w:r>
+          </w:p>
+        </w:tc>
+        <w:tc>
+          <w:tcPr>
+            <w:tcW w:w="925" w:type="dxa"/>
+            <w:vAlign w:val="center"/>
+          </w:tcPr>
+          <w:p>
+            <w:pPr>
+              <w:pStyle w:val="BLevelTwoHeader"/>
+              <w:rPr>
+                <w:b w:val="0"/>
+              </w:rPr>
+            </w:pPr>
+            <w:r>
+              <w:rPr>
+                <w:b w:val="0"/>
+              </w:rPr>
+              <w:t>0</w:t>
+            </w:r>
+          </w:p>
+        </w:tc>
+        <w:tc>
+          <w:tcPr>
+            <w:tcW w:w="925" w:type="dxa"/>
+            <w:vAlign w:val="center"/>
+          </w:tcPr>
+          <w:p>
+            <w:pPr>
+              <w:pStyle w:val="BLevelTwoHeader"/>
+              <w:rPr>
+                <w:b w:val="0"/>
+              </w:rPr>
+            </w:pPr>
+            <w:r>
+              <w:rPr>
+                <w:b w:val="0"/>
+              </w:rPr>
+              <w:t>0</w:t>
+            </w:r>
+          </w:p>
+        </w:tc>
+        <w:tc>
+          <w:tcPr>
+            <w:tcW w:w="925" w:type="dxa"/>
+            <w:vAlign w:val="center"/>
+          </w:tcPr>
+          <w:p>
+            <w:pPr>
+              <w:pStyle w:val="BLevelTwoHeader"/>
+              <w:rPr>
+                <w:b w:val="0"/>
+              </w:rPr>
+            </w:pPr>
+            <w:r>
+              <w:rPr>
+                <w:b w:val="0"/>
+              </w:rPr>
+              <w:t>0</w:t>
+            </w:r>
+          </w:p>
+        </w:tc>
+        <w:tc>
+          <w:tcPr>
+            <w:tcW w:w="925" w:type="dxa"/>
+            <w:vAlign w:val="center"/>
+          </w:tcPr>
+          <w:p>
+            <w:pPr>
+              <w:pStyle w:val="BLevelTwoHeader"/>
+              <w:rPr>
+                <w:b w:val="0"/>
+              </w:rPr>
+            </w:pPr>
+            <w:r>
+              <w:rPr>
+                <w:b w:val="0"/>
+              </w:rPr>
+              <w:t>0</w:t>
+            </w:r>
+          </w:p>
+        </w:tc>
+        <w:tc>
+          <w:tcPr>
+            <w:tcW w:w="925" w:type="dxa"/>
+            <w:vAlign w:val="center"/>
+          </w:tcPr>
+          <w:p>
+            <w:pPr>
+              <w:pStyle w:val="BLevelTwoHeader"/>
+              <w:rPr>
+                <w:b w:val="0"/>
+              </w:rPr>
+            </w:pPr>
+            <w:r>
+              <w:rPr>
+                <w:b w:val="0"/>
+              </w:rPr>
+              <w:t>0</w:t>
             </w:r>
           </w:p>
         </w:tc>
@@ -2192,7 +2474,7 @@
               <w:rPr>
                 <w:b w:val="0"/>
               </w:rPr>
-              <w:t>33</w:t>
+              <w:t>0</w:t>
             </w:r>
           </w:p>
         </w:tc>
@@ -2503,127 +2785,127 @@
               <w:rPr>
                 <w:b w:val="0"/>
               </w:rPr>
-              <w:t>0</w:t>
-            </w:r>
-          </w:p>
-        </w:tc>
-        <w:tc>
-          <w:tcPr>
-            <w:tcW w:w="925" w:type="dxa"/>
-            <w:vAlign w:val="center"/>
-          </w:tcPr>
-          <w:p>
-            <w:pPr>
-              <w:pStyle w:val="BLevelTwoHeader"/>
-              <w:rPr>
-                <w:b w:val="0"/>
-              </w:rPr>
-            </w:pPr>
-            <w:r>
-              <w:rPr>
-                <w:b w:val="0"/>
-              </w:rPr>
-              <w:t>0</w:t>
-            </w:r>
-          </w:p>
-        </w:tc>
-        <w:tc>
-          <w:tcPr>
-            <w:tcW w:w="925" w:type="dxa"/>
-            <w:vAlign w:val="center"/>
-          </w:tcPr>
-          <w:p>
-            <w:pPr>
-              <w:pStyle w:val="BLevelTwoHeader"/>
-              <w:rPr>
-                <w:b w:val="0"/>
-              </w:rPr>
-            </w:pPr>
-            <w:r>
-              <w:rPr>
-                <w:b w:val="0"/>
-              </w:rPr>
-              <w:t>0</w:t>
-            </w:r>
-          </w:p>
-        </w:tc>
-        <w:tc>
-          <w:tcPr>
-            <w:tcW w:w="925" w:type="dxa"/>
-            <w:vAlign w:val="center"/>
-          </w:tcPr>
-          <w:p>
-            <w:pPr>
-              <w:pStyle w:val="BLevelTwoHeader"/>
-              <w:rPr>
-                <w:b w:val="0"/>
-              </w:rPr>
-            </w:pPr>
-            <w:r>
-              <w:rPr>
-                <w:b w:val="0"/>
-              </w:rPr>
-              <w:t>0</w:t>
-            </w:r>
-          </w:p>
-        </w:tc>
-        <w:tc>
-          <w:tcPr>
-            <w:tcW w:w="925" w:type="dxa"/>
-            <w:vAlign w:val="center"/>
-          </w:tcPr>
-          <w:p>
-            <w:pPr>
-              <w:pStyle w:val="BLevelTwoHeader"/>
-              <w:rPr>
-                <w:b w:val="0"/>
-              </w:rPr>
-            </w:pPr>
-            <w:r>
-              <w:rPr>
-                <w:b w:val="0"/>
-              </w:rPr>
-              <w:t>0</w:t>
-            </w:r>
-          </w:p>
-        </w:tc>
-        <w:tc>
-          <w:tcPr>
-            <w:tcW w:w="925" w:type="dxa"/>
-            <w:vAlign w:val="center"/>
-          </w:tcPr>
-          <w:p>
-            <w:pPr>
-              <w:pStyle w:val="BLevelTwoHeader"/>
-              <w:rPr>
-                <w:b w:val="0"/>
-              </w:rPr>
-            </w:pPr>
-            <w:r>
-              <w:rPr>
-                <w:b w:val="0"/>
-              </w:rPr>
-              <w:t>0</w:t>
-            </w:r>
-          </w:p>
-        </w:tc>
-        <w:tc>
-          <w:tcPr>
-            <w:tcW w:w="925" w:type="dxa"/>
-            <w:vAlign w:val="center"/>
-          </w:tcPr>
-          <w:p>
-            <w:pPr>
-              <w:pStyle w:val="BLevelTwoHeader"/>
-              <w:rPr>
-                <w:b w:val="0"/>
-              </w:rPr>
-            </w:pPr>
-            <w:r>
-              <w:rPr>
-                <w:b w:val="0"/>
-              </w:rPr>
-              <w:t>0</w:t>
+              <w:t>1</w:t>
+            </w:r>
+          </w:p>
+        </w:tc>
+        <w:tc>
+          <w:tcPr>
+            <w:tcW w:w="925" w:type="dxa"/>
+            <w:vAlign w:val="center"/>
+          </w:tcPr>
+          <w:p>
+            <w:pPr>
+              <w:pStyle w:val="BLevelTwoHeader"/>
+              <w:rPr>
+                <w:b w:val="0"/>
+              </w:rPr>
+            </w:pPr>
+            <w:r>
+              <w:rPr>
+                <w:b w:val="0"/>
+              </w:rPr>
+              <w:t>0</w:t>
+            </w:r>
+          </w:p>
+        </w:tc>
+        <w:tc>
+          <w:tcPr>
+            <w:tcW w:w="925" w:type="dxa"/>
+            <w:vAlign w:val="center"/>
+          </w:tcPr>
+          <w:p>
+            <w:pPr>
+              <w:pStyle w:val="BLevelTwoHeader"/>
+              <w:rPr>
+                <w:b w:val="0"/>
+              </w:rPr>
+            </w:pPr>
+            <w:r>
+              <w:rPr>
+                <w:b w:val="0"/>
+              </w:rPr>
+              <w:t>2</w:t>
+            </w:r>
+          </w:p>
+        </w:tc>
+        <w:tc>
+          <w:tcPr>
+            <w:tcW w:w="925" w:type="dxa"/>
+            <w:vAlign w:val="center"/>
+          </w:tcPr>
+          <w:p>
+            <w:pPr>
+              <w:pStyle w:val="BLevelTwoHeader"/>
+              <w:rPr>
+                <w:b w:val="0"/>
+              </w:rPr>
+            </w:pPr>
+            <w:r>
+              <w:rPr>
+                <w:b w:val="0"/>
+              </w:rPr>
+              <w:t>0</w:t>
+            </w:r>
+          </w:p>
+        </w:tc>
+        <w:tc>
+          <w:tcPr>
+            <w:tcW w:w="925" w:type="dxa"/>
+            <w:vAlign w:val="center"/>
+          </w:tcPr>
+          <w:p>
+            <w:pPr>
+              <w:pStyle w:val="BLevelTwoHeader"/>
+              <w:rPr>
+                <w:b w:val="0"/>
+              </w:rPr>
+            </w:pPr>
+            <w:r>
+              <w:rPr>
+                <w:b w:val="0"/>
+              </w:rPr>
+              <w:t>0</w:t>
+            </w:r>
+          </w:p>
+        </w:tc>
+        <w:tc>
+          <w:tcPr>
+            <w:tcW w:w="925" w:type="dxa"/>
+            <w:vAlign w:val="center"/>
+          </w:tcPr>
+          <w:p>
+            <w:pPr>
+              <w:pStyle w:val="BLevelTwoHeader"/>
+              <w:rPr>
+                <w:b w:val="0"/>
+              </w:rPr>
+            </w:pPr>
+            <w:r>
+              <w:rPr>
+                <w:b w:val="0"/>
+              </w:rPr>
+              <w:t>0</w:t>
+            </w:r>
+          </w:p>
+        </w:tc>
+        <w:tc>
+          <w:tcPr>
+            <w:tcW w:w="925" w:type="dxa"/>
+            <w:vAlign w:val="center"/>
+          </w:tcPr>
+          <w:p>
+            <w:pPr>
+              <w:pStyle w:val="BLevelTwoHeader"/>
+              <w:rPr>
+                <w:b w:val="0"/>
+              </w:rPr>
+            </w:pPr>
+            <w:r>
+              <w:rPr>
+                <w:b w:val="0"/>
+              </w:rPr>
+              <w:t>1</w:t>
             </w:r>
           </w:p>
         </w:tc>
@@ -2686,7 +2968,7 @@
               <w:rPr>
                 <w:b w:val="0"/>
               </w:rPr>
-              <w:t>0</w:t>
+              <w:t>4</w:t>
             </w:r>
           </w:p>
         </w:tc>
@@ -2745,6 +3027,75 @@
               <w:rPr>
                 <w:b w:val="0"/>
               </w:rPr>
+              <w:t>19</w:t>
+            </w:r>
+          </w:p>
+        </w:tc>
+        <w:tc>
+          <w:tcPr>
+            <w:tcW w:w="925" w:type="dxa"/>
+            <w:tcBorders>
+              <w:bottom w:val="single" w:sz="4" w:space="0" w:color="auto"/>
+            </w:tcBorders>
+            <w:vAlign w:val="center"/>
+          </w:tcPr>
+          <w:p>
+            <w:pPr>
+              <w:pStyle w:val="BLevelTwoHeader"/>
+              <w:rPr>
+                <w:b w:val="0"/>
+              </w:rPr>
+            </w:pPr>
+            <w:r>
+              <w:rPr>
+                <w:b w:val="0"/>
+              </w:rPr>
+              <w:t>20</w:t>
+            </w:r>
+          </w:p>
+        </w:tc>
+        <w:tc>
+          <w:tcPr>
+            <w:tcW w:w="925" w:type="dxa"/>
+            <w:tcBorders>
+              <w:bottom w:val="single" w:sz="4" w:space="0" w:color="auto"/>
+            </w:tcBorders>
+            <w:vAlign w:val="center"/>
+          </w:tcPr>
+          <w:p>
+            <w:pPr>
+              <w:pStyle w:val="BLevelTwoHeader"/>
+              <w:rPr>
+                <w:b w:val="0"/>
+              </w:rPr>
+            </w:pPr>
+            <w:r>
+              <w:rPr>
+                <w:b w:val="0"/>
+              </w:rPr>
+              <w:t>8</w:t>
+            </w:r>
+          </w:p>
+        </w:tc>
+        <w:tc>
+          <w:tcPr>
+            <w:tcW w:w="925" w:type="dxa"/>
+            <w:tcBorders>
+              <w:bottom w:val="single" w:sz="4" w:space="0" w:color="auto"/>
+            </w:tcBorders>
+            <w:vAlign w:val="center"/>
+          </w:tcPr>
+          <w:p>
+            <w:pPr>
+              <w:pStyle w:val="BLevelTwoHeader"/>
+              <w:rPr>
+                <w:b w:val="0"/>
+              </w:rPr>
+            </w:pPr>
+            <w:r>
+              <w:rPr>
+                <w:b w:val="0"/>
+              </w:rPr>
               <w:t>1</w:t>
             </w:r>
           </w:p>
@@ -2791,7 +3142,7 @@
               <w:rPr>
                 <w:b w:val="0"/>
               </w:rPr>
-              <w:t>2</w:t>
+              <w:t>31</w:t>
             </w:r>
           </w:p>
         </w:tc>
@@ -2814,7 +3165,7 @@
               <w:rPr>
                 <w:b w:val="0"/>
               </w:rPr>
-              <w:t>0</w:t>
+              <w:t>1</w:t>
             </w:r>
           </w:p>
         </w:tc>
@@ -2837,76 +3188,7 @@
               <w:rPr>
                 <w:b w:val="0"/>
               </w:rPr>
-              <w:t>0</w:t>
-            </w:r>
-          </w:p>
-        </w:tc>
-        <w:tc>
-          <w:tcPr>
-            <w:tcW w:w="925" w:type="dxa"/>
-            <w:tcBorders>
-              <w:bottom w:val="single" w:sz="4" w:space="0" w:color="auto"/>
-            </w:tcBorders>
-            <w:vAlign w:val="center"/>
-          </w:tcPr>
-          <w:p>
-            <w:pPr>
-              <w:pStyle w:val="BLevelTwoHeader"/>
-              <w:rPr>
-                <w:b w:val="0"/>
-              </w:rPr>
-            </w:pPr>
-            <w:r>
-              <w:rPr>
-                <w:b w:val="0"/>
-              </w:rPr>
-              <w:t>0</w:t>
-            </w:r>
-          </w:p>
-        </w:tc>
-        <w:tc>
-          <w:tcPr>
-            <w:tcW w:w="925" w:type="dxa"/>
-            <w:tcBorders>
-              <w:bottom w:val="single" w:sz="4" w:space="0" w:color="auto"/>
-            </w:tcBorders>
-            <w:vAlign w:val="center"/>
-          </w:tcPr>
-          <w:p>
-            <w:pPr>
-              <w:pStyle w:val="BLevelTwoHeader"/>
-              <w:rPr>
-                <w:b w:val="0"/>
-              </w:rPr>
-            </w:pPr>
-            <w:r>
-              <w:rPr>
-                <w:b w:val="0"/>
-              </w:rPr>
-              <w:t>1</w:t>
-            </w:r>
-          </w:p>
-        </w:tc>
-        <w:tc>
-          <w:tcPr>
-            <w:tcW w:w="925" w:type="dxa"/>
-            <w:tcBorders>
-              <w:bottom w:val="single" w:sz="4" w:space="0" w:color="auto"/>
-            </w:tcBorders>
-            <w:vAlign w:val="center"/>
-          </w:tcPr>
-          <w:p>
-            <w:pPr>
-              <w:pStyle w:val="BLevelTwoHeader"/>
-              <w:rPr>
-                <w:b w:val="0"/>
-              </w:rPr>
-            </w:pPr>
-            <w:r>
-              <w:rPr>
-                <w:b w:val="0"/>
-              </w:rPr>
-              <w:t>0</w:t>
+              <w:t>21</w:t>
             </w:r>
           </w:p>
         </w:tc>
@@ -2953,7 +3235,7 @@
               <w:rPr>
                 <w:b w:val="0"/>
               </w:rPr>
-              <w:t>4</w:t>
+              <w:t>101</w:t>
             </w:r>
           </w:p>
         </w:tc>
@@ -3264,6 +3546,8 @@
         </w:rPr>
         <w:t>Table 11: Confusion Matrix (Rosario’s relations)</w:t>
       </w:r>
+      <w:bookmarkStart w:id="0" w:name="_GoBack"/>
+      <w:bookmarkEnd w:id="0"/>
     </w:p>
     <w:tbl>
       <w:tblPr>
@@ -3281,11 +3565,11 @@
       </w:tblPr>
       <w:tblGrid>
         <w:gridCol w:w="1124"/>
-        <w:gridCol w:w="797"/>
-        <w:gridCol w:w="653"/>
-        <w:gridCol w:w="771"/>
-        <w:gridCol w:w="780"/>
-        <w:gridCol w:w="1023"/>
+        <w:gridCol w:w="946"/>
+        <w:gridCol w:w="540"/>
+        <w:gridCol w:w="720"/>
+        <w:gridCol w:w="720"/>
+        <w:gridCol w:w="1098"/>
         <w:gridCol w:w="936"/>
         <w:gridCol w:w="1107"/>
         <w:gridCol w:w="771"/>
@@ -3314,7 +3598,7 @@
         </w:tc>
         <w:tc>
           <w:tcPr>
-            <w:tcW w:w="797" w:type="dxa"/>
+            <w:tcW w:w="946" w:type="dxa"/>
             <w:tcBorders>
               <w:top w:val="single" w:sz="4" w:space="0" w:color="auto"/>
               <w:bottom w:val="single" w:sz="4" w:space="0" w:color="auto"/>
@@ -3345,7 +3629,7 @@
         </w:tc>
         <w:tc>
           <w:tcPr>
-            <w:tcW w:w="653" w:type="dxa"/>
+            <w:tcW w:w="540" w:type="dxa"/>
             <w:tcBorders>
               <w:top w:val="single" w:sz="4" w:space="0" w:color="auto"/>
               <w:bottom w:val="single" w:sz="4" w:space="0" w:color="auto"/>
@@ -3376,7 +3660,7 @@
         </w:tc>
         <w:tc>
           <w:tcPr>
-            <w:tcW w:w="771" w:type="dxa"/>
+            <w:tcW w:w="720" w:type="dxa"/>
             <w:tcBorders>
               <w:top w:val="single" w:sz="4" w:space="0" w:color="auto"/>
               <w:bottom w:val="single" w:sz="4" w:space="0" w:color="auto"/>
@@ -3418,7 +3702,7 @@
         </w:tc>
         <w:tc>
           <w:tcPr>
-            <w:tcW w:w="780" w:type="dxa"/>
+            <w:tcW w:w="720" w:type="dxa"/>
             <w:tcBorders>
               <w:top w:val="single" w:sz="4" w:space="0" w:color="auto"/>
               <w:bottom w:val="single" w:sz="4" w:space="0" w:color="auto"/>
@@ -3449,7 +3733,7 @@
         </w:tc>
         <w:tc>
           <w:tcPr>
-            <w:tcW w:w="1023" w:type="dxa"/>
+            <w:tcW w:w="1098" w:type="dxa"/>
             <w:tcBorders>
               <w:top w:val="single" w:sz="4" w:space="0" w:color="auto"/>
               <w:bottom w:val="single" w:sz="4" w:space="0" w:color="auto"/>
@@ -3725,7 +4009,7 @@
         </w:tc>
         <w:tc>
           <w:tcPr>
-            <w:tcW w:w="797" w:type="dxa"/>
+            <w:tcW w:w="946" w:type="dxa"/>
             <w:tcBorders>
               <w:top w:val="single" w:sz="4" w:space="0" w:color="auto"/>
             </w:tcBorders>
@@ -3742,7 +4026,7 @@
         </w:tc>
         <w:tc>
           <w:tcPr>
-            <w:tcW w:w="653" w:type="dxa"/>
+            <w:tcW w:w="540" w:type="dxa"/>
             <w:tcBorders>
               <w:top w:val="single" w:sz="4" w:space="0" w:color="auto"/>
             </w:tcBorders>
@@ -3759,7 +4043,7 @@
         </w:tc>
         <w:tc>
           <w:tcPr>
-            <w:tcW w:w="771" w:type="dxa"/>
+            <w:tcW w:w="720" w:type="dxa"/>
             <w:tcBorders>
               <w:top w:val="single" w:sz="4" w:space="0" w:color="auto"/>
             </w:tcBorders>
@@ -3776,7 +4060,7 @@
         </w:tc>
         <w:tc>
           <w:tcPr>
-            <w:tcW w:w="780" w:type="dxa"/>
+            <w:tcW w:w="720" w:type="dxa"/>
             <w:tcBorders>
               <w:top w:val="single" w:sz="4" w:space="0" w:color="auto"/>
             </w:tcBorders>
@@ -3793,7 +4077,7 @@
         </w:tc>
         <w:tc>
           <w:tcPr>
-            <w:tcW w:w="1023" w:type="dxa"/>
+            <w:tcW w:w="1098" w:type="dxa"/>
             <w:tcBorders>
               <w:top w:val="single" w:sz="4" w:space="0" w:color="auto"/>
             </w:tcBorders>
@@ -3954,21 +4238,21 @@
         </w:tc>
         <w:tc>
           <w:tcPr>
-            <w:tcW w:w="797" w:type="dxa"/>
-          </w:tcPr>
-          <w:p>
-            <w:pPr>
-              <w:pStyle w:val="EndNoteBibliography"/>
-              <w:jc w:val="center"/>
-            </w:pPr>
-            <w:r>
-              <w:t>0</w:t>
-            </w:r>
-          </w:p>
-        </w:tc>
-        <w:tc>
-          <w:tcPr>
-            <w:tcW w:w="653" w:type="dxa"/>
+            <w:tcW w:w="946" w:type="dxa"/>
+          </w:tcPr>
+          <w:p>
+            <w:pPr>
+              <w:pStyle w:val="EndNoteBibliography"/>
+              <w:jc w:val="center"/>
+            </w:pPr>
+            <w:r>
+              <w:t>0</w:t>
+            </w:r>
+          </w:p>
+        </w:tc>
+        <w:tc>
+          <w:tcPr>
+            <w:tcW w:w="540" w:type="dxa"/>
           </w:tcPr>
           <w:p>
             <w:pPr>
@@ -3982,35 +4266,35 @@
         </w:tc>
         <w:tc>
           <w:tcPr>
-            <w:tcW w:w="771" w:type="dxa"/>
-          </w:tcPr>
-          <w:p>
-            <w:pPr>
-              <w:pStyle w:val="EndNoteBibliography"/>
-              <w:jc w:val="center"/>
-            </w:pPr>
-            <w:r>
-              <w:t>0</w:t>
-            </w:r>
-          </w:p>
-        </w:tc>
-        <w:tc>
-          <w:tcPr>
-            <w:tcW w:w="780" w:type="dxa"/>
-          </w:tcPr>
-          <w:p>
-            <w:pPr>
-              <w:pStyle w:val="EndNoteBibliography"/>
-              <w:jc w:val="center"/>
-            </w:pPr>
-            <w:r>
-              <w:t>0</w:t>
-            </w:r>
-          </w:p>
-        </w:tc>
-        <w:tc>
-          <w:tcPr>
-            <w:tcW w:w="1023" w:type="dxa"/>
+            <w:tcW w:w="720" w:type="dxa"/>
+          </w:tcPr>
+          <w:p>
+            <w:pPr>
+              <w:pStyle w:val="EndNoteBibliography"/>
+              <w:jc w:val="center"/>
+            </w:pPr>
+            <w:r>
+              <w:t>0</w:t>
+            </w:r>
+          </w:p>
+        </w:tc>
+        <w:tc>
+          <w:tcPr>
+            <w:tcW w:w="720" w:type="dxa"/>
+          </w:tcPr>
+          <w:p>
+            <w:pPr>
+              <w:pStyle w:val="EndNoteBibliography"/>
+              <w:jc w:val="center"/>
+            </w:pPr>
+            <w:r>
+              <w:t>0</w:t>
+            </w:r>
+          </w:p>
+        </w:tc>
+        <w:tc>
+          <w:tcPr>
+            <w:tcW w:w="1098" w:type="dxa"/>
           </w:tcPr>
           <w:p>
             <w:pPr>
@@ -4157,63 +4441,63 @@
         </w:tc>
         <w:tc>
           <w:tcPr>
-            <w:tcW w:w="797" w:type="dxa"/>
-          </w:tcPr>
-          <w:p>
-            <w:pPr>
-              <w:pStyle w:val="EndNoteBibliography"/>
-              <w:jc w:val="center"/>
-            </w:pPr>
-            <w:r>
-              <w:t>0</w:t>
-            </w:r>
-          </w:p>
-        </w:tc>
-        <w:tc>
-          <w:tcPr>
-            <w:tcW w:w="653" w:type="dxa"/>
-          </w:tcPr>
-          <w:p>
-            <w:pPr>
-              <w:pStyle w:val="EndNoteBibliography"/>
-              <w:jc w:val="center"/>
-            </w:pPr>
-            <w:r>
-              <w:t>0</w:t>
-            </w:r>
-          </w:p>
-        </w:tc>
-        <w:tc>
-          <w:tcPr>
-            <w:tcW w:w="771" w:type="dxa"/>
-          </w:tcPr>
-          <w:p>
-            <w:pPr>
-              <w:pStyle w:val="EndNoteBibliography"/>
-              <w:jc w:val="center"/>
-            </w:pPr>
-            <w:r>
-              <w:t>0</w:t>
-            </w:r>
-          </w:p>
-        </w:tc>
-        <w:tc>
-          <w:tcPr>
-            <w:tcW w:w="780" w:type="dxa"/>
-          </w:tcPr>
-          <w:p>
-            <w:pPr>
-              <w:pStyle w:val="EndNoteBibliography"/>
-              <w:jc w:val="center"/>
-            </w:pPr>
-            <w:r>
-              <w:t>0</w:t>
-            </w:r>
-          </w:p>
-        </w:tc>
-        <w:tc>
-          <w:tcPr>
-            <w:tcW w:w="1023" w:type="dxa"/>
+            <w:tcW w:w="946" w:type="dxa"/>
+          </w:tcPr>
+          <w:p>
+            <w:pPr>
+              <w:pStyle w:val="EndNoteBibliography"/>
+              <w:jc w:val="center"/>
+            </w:pPr>
+            <w:r>
+              <w:t>0</w:t>
+            </w:r>
+          </w:p>
+        </w:tc>
+        <w:tc>
+          <w:tcPr>
+            <w:tcW w:w="540" w:type="dxa"/>
+          </w:tcPr>
+          <w:p>
+            <w:pPr>
+              <w:pStyle w:val="EndNoteBibliography"/>
+              <w:jc w:val="center"/>
+            </w:pPr>
+            <w:r>
+              <w:t>0</w:t>
+            </w:r>
+          </w:p>
+        </w:tc>
+        <w:tc>
+          <w:tcPr>
+            <w:tcW w:w="720" w:type="dxa"/>
+          </w:tcPr>
+          <w:p>
+            <w:pPr>
+              <w:pStyle w:val="EndNoteBibliography"/>
+              <w:jc w:val="center"/>
+            </w:pPr>
+            <w:r>
+              <w:t>0</w:t>
+            </w:r>
+          </w:p>
+        </w:tc>
+        <w:tc>
+          <w:tcPr>
+            <w:tcW w:w="720" w:type="dxa"/>
+          </w:tcPr>
+          <w:p>
+            <w:pPr>
+              <w:pStyle w:val="EndNoteBibliography"/>
+              <w:jc w:val="center"/>
+            </w:pPr>
+            <w:r>
+              <w:t>0</w:t>
+            </w:r>
+          </w:p>
+        </w:tc>
+        <w:tc>
+          <w:tcPr>
+            <w:tcW w:w="1098" w:type="dxa"/>
           </w:tcPr>
           <w:p>
             <w:pPr>
@@ -4350,7 +4634,7 @@
         </w:tc>
         <w:tc>
           <w:tcPr>
-            <w:tcW w:w="797" w:type="dxa"/>
+            <w:tcW w:w="946" w:type="dxa"/>
           </w:tcPr>
           <w:p>
             <w:pPr>
@@ -4364,49 +4648,49 @@
         </w:tc>
         <w:tc>
           <w:tcPr>
-            <w:tcW w:w="653" w:type="dxa"/>
-          </w:tcPr>
-          <w:p>
-            <w:pPr>
-              <w:pStyle w:val="EndNoteBibliography"/>
-              <w:jc w:val="center"/>
-            </w:pPr>
-            <w:r>
-              <w:t>0</w:t>
-            </w:r>
-          </w:p>
-        </w:tc>
-        <w:tc>
-          <w:tcPr>
-            <w:tcW w:w="771" w:type="dxa"/>
-          </w:tcPr>
-          <w:p>
-            <w:pPr>
-              <w:pStyle w:val="EndNoteBibliography"/>
-              <w:jc w:val="center"/>
-            </w:pPr>
-            <w:r>
-              <w:t>0</w:t>
-            </w:r>
-          </w:p>
-        </w:tc>
-        <w:tc>
-          <w:tcPr>
-            <w:tcW w:w="780" w:type="dxa"/>
-          </w:tcPr>
-          <w:p>
-            <w:pPr>
-              <w:pStyle w:val="EndNoteBibliography"/>
-              <w:jc w:val="center"/>
-            </w:pPr>
-            <w:r>
-              <w:t>0</w:t>
-            </w:r>
-          </w:p>
-        </w:tc>
-        <w:tc>
-          <w:tcPr>
-            <w:tcW w:w="1023" w:type="dxa"/>
+            <w:tcW w:w="540" w:type="dxa"/>
+          </w:tcPr>
+          <w:p>
+            <w:pPr>
+              <w:pStyle w:val="EndNoteBibliography"/>
+              <w:jc w:val="center"/>
+            </w:pPr>
+            <w:r>
+              <w:t>0</w:t>
+            </w:r>
+          </w:p>
+        </w:tc>
+        <w:tc>
+          <w:tcPr>
+            <w:tcW w:w="720" w:type="dxa"/>
+          </w:tcPr>
+          <w:p>
+            <w:pPr>
+              <w:pStyle w:val="EndNoteBibliography"/>
+              <w:jc w:val="center"/>
+            </w:pPr>
+            <w:r>
+              <w:t>0</w:t>
+            </w:r>
+          </w:p>
+        </w:tc>
+        <w:tc>
+          <w:tcPr>
+            <w:tcW w:w="720" w:type="dxa"/>
+          </w:tcPr>
+          <w:p>
+            <w:pPr>
+              <w:pStyle w:val="EndNoteBibliography"/>
+              <w:jc w:val="center"/>
+            </w:pPr>
+            <w:r>
+              <w:t>0</w:t>
+            </w:r>
+          </w:p>
+        </w:tc>
+        <w:tc>
+          <w:tcPr>
+            <w:tcW w:w="1098" w:type="dxa"/>
           </w:tcPr>
           <w:p>
             <w:pPr>
@@ -4543,63 +4827,63 @@
         </w:tc>
         <w:tc>
           <w:tcPr>
-            <w:tcW w:w="797" w:type="dxa"/>
-          </w:tcPr>
-          <w:p>
-            <w:pPr>
-              <w:pStyle w:val="EndNoteBibliography"/>
-              <w:jc w:val="center"/>
-            </w:pPr>
-            <w:r>
-              <w:t>0</w:t>
-            </w:r>
-          </w:p>
-        </w:tc>
-        <w:tc>
-          <w:tcPr>
-            <w:tcW w:w="653" w:type="dxa"/>
-          </w:tcPr>
-          <w:p>
-            <w:pPr>
-              <w:pStyle w:val="EndNoteBibliography"/>
-              <w:jc w:val="center"/>
-            </w:pPr>
-            <w:r>
-              <w:t>0</w:t>
-            </w:r>
-          </w:p>
-        </w:tc>
-        <w:tc>
-          <w:tcPr>
-            <w:tcW w:w="771" w:type="dxa"/>
-          </w:tcPr>
-          <w:p>
-            <w:pPr>
-              <w:pStyle w:val="EndNoteBibliography"/>
-              <w:jc w:val="center"/>
-            </w:pPr>
-            <w:r>
-              <w:t>0</w:t>
-            </w:r>
-          </w:p>
-        </w:tc>
-        <w:tc>
-          <w:tcPr>
-            <w:tcW w:w="780" w:type="dxa"/>
-          </w:tcPr>
-          <w:p>
-            <w:pPr>
-              <w:pStyle w:val="EndNoteBibliography"/>
-              <w:jc w:val="center"/>
-            </w:pPr>
-            <w:r>
-              <w:t>0</w:t>
-            </w:r>
-          </w:p>
-        </w:tc>
-        <w:tc>
-          <w:tcPr>
-            <w:tcW w:w="1023" w:type="dxa"/>
+            <w:tcW w:w="946" w:type="dxa"/>
+          </w:tcPr>
+          <w:p>
+            <w:pPr>
+              <w:pStyle w:val="EndNoteBibliography"/>
+              <w:jc w:val="center"/>
+            </w:pPr>
+            <w:r>
+              <w:t>0</w:t>
+            </w:r>
+          </w:p>
+        </w:tc>
+        <w:tc>
+          <w:tcPr>
+            <w:tcW w:w="540" w:type="dxa"/>
+          </w:tcPr>
+          <w:p>
+            <w:pPr>
+              <w:pStyle w:val="EndNoteBibliography"/>
+              <w:jc w:val="center"/>
+            </w:pPr>
+            <w:r>
+              <w:t>0</w:t>
+            </w:r>
+          </w:p>
+        </w:tc>
+        <w:tc>
+          <w:tcPr>
+            <w:tcW w:w="720" w:type="dxa"/>
+          </w:tcPr>
+          <w:p>
+            <w:pPr>
+              <w:pStyle w:val="EndNoteBibliography"/>
+              <w:jc w:val="center"/>
+            </w:pPr>
+            <w:r>
+              <w:t>0</w:t>
+            </w:r>
+          </w:p>
+        </w:tc>
+        <w:tc>
+          <w:tcPr>
+            <w:tcW w:w="720" w:type="dxa"/>
+          </w:tcPr>
+          <w:p>
+            <w:pPr>
+              <w:pStyle w:val="EndNoteBibliography"/>
+              <w:jc w:val="center"/>
+            </w:pPr>
+            <w:r>
+              <w:t>0</w:t>
+            </w:r>
+          </w:p>
+        </w:tc>
+        <w:tc>
+          <w:tcPr>
+            <w:tcW w:w="1098" w:type="dxa"/>
           </w:tcPr>
           <w:p>
             <w:pPr>
@@ -4736,63 +5020,63 @@
         </w:tc>
         <w:tc>
           <w:tcPr>
-            <w:tcW w:w="797" w:type="dxa"/>
-          </w:tcPr>
-          <w:p>
-            <w:pPr>
-              <w:pStyle w:val="EndNoteBibliography"/>
-              <w:jc w:val="center"/>
-            </w:pPr>
-            <w:r>
-              <w:t>0</w:t>
-            </w:r>
-          </w:p>
-        </w:tc>
-        <w:tc>
-          <w:tcPr>
-            <w:tcW w:w="653" w:type="dxa"/>
-          </w:tcPr>
-          <w:p>
-            <w:pPr>
-              <w:pStyle w:val="EndNoteBibliography"/>
-              <w:jc w:val="center"/>
-            </w:pPr>
-            <w:r>
-              <w:t>0</w:t>
-            </w:r>
-          </w:p>
-        </w:tc>
-        <w:tc>
-          <w:tcPr>
-            <w:tcW w:w="771" w:type="dxa"/>
-          </w:tcPr>
-          <w:p>
-            <w:pPr>
-              <w:pStyle w:val="EndNoteBibliography"/>
-              <w:jc w:val="center"/>
-            </w:pPr>
-            <w:r>
-              <w:t>0</w:t>
-            </w:r>
-          </w:p>
-        </w:tc>
-        <w:tc>
-          <w:tcPr>
-            <w:tcW w:w="780" w:type="dxa"/>
-          </w:tcPr>
-          <w:p>
-            <w:pPr>
-              <w:pStyle w:val="EndNoteBibliography"/>
-              <w:jc w:val="center"/>
-            </w:pPr>
-            <w:r>
-              <w:t>0</w:t>
-            </w:r>
-          </w:p>
-        </w:tc>
-        <w:tc>
-          <w:tcPr>
-            <w:tcW w:w="1023" w:type="dxa"/>
+            <w:tcW w:w="946" w:type="dxa"/>
+          </w:tcPr>
+          <w:p>
+            <w:pPr>
+              <w:pStyle w:val="EndNoteBibliography"/>
+              <w:jc w:val="center"/>
+            </w:pPr>
+            <w:r>
+              <w:t>0</w:t>
+            </w:r>
+          </w:p>
+        </w:tc>
+        <w:tc>
+          <w:tcPr>
+            <w:tcW w:w="540" w:type="dxa"/>
+          </w:tcPr>
+          <w:p>
+            <w:pPr>
+              <w:pStyle w:val="EndNoteBibliography"/>
+              <w:jc w:val="center"/>
+            </w:pPr>
+            <w:r>
+              <w:t>0</w:t>
+            </w:r>
+          </w:p>
+        </w:tc>
+        <w:tc>
+          <w:tcPr>
+            <w:tcW w:w="720" w:type="dxa"/>
+          </w:tcPr>
+          <w:p>
+            <w:pPr>
+              <w:pStyle w:val="EndNoteBibliography"/>
+              <w:jc w:val="center"/>
+            </w:pPr>
+            <w:r>
+              <w:t>0</w:t>
+            </w:r>
+          </w:p>
+        </w:tc>
+        <w:tc>
+          <w:tcPr>
+            <w:tcW w:w="720" w:type="dxa"/>
+          </w:tcPr>
+          <w:p>
+            <w:pPr>
+              <w:pStyle w:val="EndNoteBibliography"/>
+              <w:jc w:val="center"/>
+            </w:pPr>
+            <w:r>
+              <w:t>0</w:t>
+            </w:r>
+          </w:p>
+        </w:tc>
+        <w:tc>
+          <w:tcPr>
+            <w:tcW w:w="1098" w:type="dxa"/>
           </w:tcPr>
           <w:p>
             <w:pPr>
@@ -4929,63 +5213,63 @@
         </w:tc>
         <w:tc>
           <w:tcPr>
-            <w:tcW w:w="797" w:type="dxa"/>
-          </w:tcPr>
-          <w:p>
-            <w:pPr>
-              <w:pStyle w:val="EndNoteBibliography"/>
-              <w:jc w:val="center"/>
-            </w:pPr>
-            <w:r>
-              <w:t>0</w:t>
-            </w:r>
-          </w:p>
-        </w:tc>
-        <w:tc>
-          <w:tcPr>
-            <w:tcW w:w="653" w:type="dxa"/>
-          </w:tcPr>
-          <w:p>
-            <w:pPr>
-              <w:pStyle w:val="EndNoteBibliography"/>
-              <w:jc w:val="center"/>
-            </w:pPr>
-            <w:r>
-              <w:t>0</w:t>
-            </w:r>
-          </w:p>
-        </w:tc>
-        <w:tc>
-          <w:tcPr>
-            <w:tcW w:w="771" w:type="dxa"/>
-          </w:tcPr>
-          <w:p>
-            <w:pPr>
-              <w:pStyle w:val="EndNoteBibliography"/>
-              <w:jc w:val="center"/>
-            </w:pPr>
-            <w:r>
-              <w:t>0</w:t>
-            </w:r>
-          </w:p>
-        </w:tc>
-        <w:tc>
-          <w:tcPr>
-            <w:tcW w:w="780" w:type="dxa"/>
-          </w:tcPr>
-          <w:p>
-            <w:pPr>
-              <w:pStyle w:val="EndNoteBibliography"/>
-              <w:jc w:val="center"/>
-            </w:pPr>
-            <w:r>
-              <w:t>0</w:t>
-            </w:r>
-          </w:p>
-        </w:tc>
-        <w:tc>
-          <w:tcPr>
-            <w:tcW w:w="1023" w:type="dxa"/>
+            <w:tcW w:w="946" w:type="dxa"/>
+          </w:tcPr>
+          <w:p>
+            <w:pPr>
+              <w:pStyle w:val="EndNoteBibliography"/>
+              <w:jc w:val="center"/>
+            </w:pPr>
+            <w:r>
+              <w:t>0</w:t>
+            </w:r>
+          </w:p>
+        </w:tc>
+        <w:tc>
+          <w:tcPr>
+            <w:tcW w:w="540" w:type="dxa"/>
+          </w:tcPr>
+          <w:p>
+            <w:pPr>
+              <w:pStyle w:val="EndNoteBibliography"/>
+              <w:jc w:val="center"/>
+            </w:pPr>
+            <w:r>
+              <w:t>0</w:t>
+            </w:r>
+          </w:p>
+        </w:tc>
+        <w:tc>
+          <w:tcPr>
+            <w:tcW w:w="720" w:type="dxa"/>
+          </w:tcPr>
+          <w:p>
+            <w:pPr>
+              <w:pStyle w:val="EndNoteBibliography"/>
+              <w:jc w:val="center"/>
+            </w:pPr>
+            <w:r>
+              <w:t>0</w:t>
+            </w:r>
+          </w:p>
+        </w:tc>
+        <w:tc>
+          <w:tcPr>
+            <w:tcW w:w="720" w:type="dxa"/>
+          </w:tcPr>
+          <w:p>
+            <w:pPr>
+              <w:pStyle w:val="EndNoteBibliography"/>
+              <w:jc w:val="center"/>
+            </w:pPr>
+            <w:r>
+              <w:t>0</w:t>
+            </w:r>
+          </w:p>
+        </w:tc>
+        <w:tc>
+          <w:tcPr>
+            <w:tcW w:w="1098" w:type="dxa"/>
           </w:tcPr>
           <w:p>
             <w:pPr>
@@ -5122,63 +5406,63 @@
         </w:tc>
         <w:tc>
           <w:tcPr>
-            <w:tcW w:w="797" w:type="dxa"/>
-          </w:tcPr>
-          <w:p>
-            <w:pPr>
-              <w:pStyle w:val="EndNoteBibliography"/>
-              <w:jc w:val="center"/>
-            </w:pPr>
-            <w:r>
-              <w:t>0</w:t>
-            </w:r>
-          </w:p>
-        </w:tc>
-        <w:tc>
-          <w:tcPr>
-            <w:tcW w:w="653" w:type="dxa"/>
-          </w:tcPr>
-          <w:p>
-            <w:pPr>
-              <w:pStyle w:val="EndNoteBibliography"/>
-              <w:jc w:val="center"/>
-            </w:pPr>
-            <w:r>
-              <w:t>0</w:t>
-            </w:r>
-          </w:p>
-        </w:tc>
-        <w:tc>
-          <w:tcPr>
-            <w:tcW w:w="771" w:type="dxa"/>
-          </w:tcPr>
-          <w:p>
-            <w:pPr>
-              <w:pStyle w:val="EndNoteBibliography"/>
-              <w:jc w:val="center"/>
-            </w:pPr>
-            <w:r>
-              <w:t>0</w:t>
-            </w:r>
-          </w:p>
-        </w:tc>
-        <w:tc>
-          <w:tcPr>
-            <w:tcW w:w="780" w:type="dxa"/>
-          </w:tcPr>
-          <w:p>
-            <w:pPr>
-              <w:pStyle w:val="EndNoteBibliography"/>
-              <w:jc w:val="center"/>
-            </w:pPr>
-            <w:r>
-              <w:t>0</w:t>
-            </w:r>
-          </w:p>
-        </w:tc>
-        <w:tc>
-          <w:tcPr>
-            <w:tcW w:w="1023" w:type="dxa"/>
+            <w:tcW w:w="946" w:type="dxa"/>
+          </w:tcPr>
+          <w:p>
+            <w:pPr>
+              <w:pStyle w:val="EndNoteBibliography"/>
+              <w:jc w:val="center"/>
+            </w:pPr>
+            <w:r>
+              <w:t>0</w:t>
+            </w:r>
+          </w:p>
+        </w:tc>
+        <w:tc>
+          <w:tcPr>
+            <w:tcW w:w="540" w:type="dxa"/>
+          </w:tcPr>
+          <w:p>
+            <w:pPr>
+              <w:pStyle w:val="EndNoteBibliography"/>
+              <w:jc w:val="center"/>
+            </w:pPr>
+            <w:r>
+              <w:t>0</w:t>
+            </w:r>
+          </w:p>
+        </w:tc>
+        <w:tc>
+          <w:tcPr>
+            <w:tcW w:w="720" w:type="dxa"/>
+          </w:tcPr>
+          <w:p>
+            <w:pPr>
+              <w:pStyle w:val="EndNoteBibliography"/>
+              <w:jc w:val="center"/>
+            </w:pPr>
+            <w:r>
+              <w:t>0</w:t>
+            </w:r>
+          </w:p>
+        </w:tc>
+        <w:tc>
+          <w:tcPr>
+            <w:tcW w:w="720" w:type="dxa"/>
+          </w:tcPr>
+          <w:p>
+            <w:pPr>
+              <w:pStyle w:val="EndNoteBibliography"/>
+              <w:jc w:val="center"/>
+            </w:pPr>
+            <w:r>
+              <w:t>0</w:t>
+            </w:r>
+          </w:p>
+        </w:tc>
+        <w:tc>
+          <w:tcPr>
+            <w:tcW w:w="1098" w:type="dxa"/>
           </w:tcPr>
           <w:p>
             <w:pPr>
@@ -5315,63 +5599,63 @@
         </w:tc>
         <w:tc>
           <w:tcPr>
-            <w:tcW w:w="797" w:type="dxa"/>
-          </w:tcPr>
-          <w:p>
-            <w:pPr>
-              <w:pStyle w:val="EndNoteBibliography"/>
-              <w:jc w:val="center"/>
-            </w:pPr>
-            <w:r>
-              <w:t>0</w:t>
-            </w:r>
-          </w:p>
-        </w:tc>
-        <w:tc>
-          <w:tcPr>
-            <w:tcW w:w="653" w:type="dxa"/>
-          </w:tcPr>
-          <w:p>
-            <w:pPr>
-              <w:pStyle w:val="EndNoteBibliography"/>
-              <w:jc w:val="center"/>
-            </w:pPr>
-            <w:r>
-              <w:t>0</w:t>
-            </w:r>
-          </w:p>
-        </w:tc>
-        <w:tc>
-          <w:tcPr>
-            <w:tcW w:w="771" w:type="dxa"/>
-          </w:tcPr>
-          <w:p>
-            <w:pPr>
-              <w:pStyle w:val="EndNoteBibliography"/>
-              <w:jc w:val="center"/>
-            </w:pPr>
-            <w:r>
-              <w:t>0</w:t>
-            </w:r>
-          </w:p>
-        </w:tc>
-        <w:tc>
-          <w:tcPr>
-            <w:tcW w:w="780" w:type="dxa"/>
-          </w:tcPr>
-          <w:p>
-            <w:pPr>
-              <w:pStyle w:val="EndNoteBibliography"/>
-              <w:jc w:val="center"/>
-            </w:pPr>
-            <w:r>
-              <w:t>0</w:t>
-            </w:r>
-          </w:p>
-        </w:tc>
-        <w:tc>
-          <w:tcPr>
-            <w:tcW w:w="1023" w:type="dxa"/>
+            <w:tcW w:w="946" w:type="dxa"/>
+          </w:tcPr>
+          <w:p>
+            <w:pPr>
+              <w:pStyle w:val="EndNoteBibliography"/>
+              <w:jc w:val="center"/>
+            </w:pPr>
+            <w:r>
+              <w:t>0</w:t>
+            </w:r>
+          </w:p>
+        </w:tc>
+        <w:tc>
+          <w:tcPr>
+            <w:tcW w:w="540" w:type="dxa"/>
+          </w:tcPr>
+          <w:p>
+            <w:pPr>
+              <w:pStyle w:val="EndNoteBibliography"/>
+              <w:jc w:val="center"/>
+            </w:pPr>
+            <w:r>
+              <w:t>0</w:t>
+            </w:r>
+          </w:p>
+        </w:tc>
+        <w:tc>
+          <w:tcPr>
+            <w:tcW w:w="720" w:type="dxa"/>
+          </w:tcPr>
+          <w:p>
+            <w:pPr>
+              <w:pStyle w:val="EndNoteBibliography"/>
+              <w:jc w:val="center"/>
+            </w:pPr>
+            <w:r>
+              <w:t>0</w:t>
+            </w:r>
+          </w:p>
+        </w:tc>
+        <w:tc>
+          <w:tcPr>
+            <w:tcW w:w="720" w:type="dxa"/>
+          </w:tcPr>
+          <w:p>
+            <w:pPr>
+              <w:pStyle w:val="EndNoteBibliography"/>
+              <w:jc w:val="center"/>
+            </w:pPr>
+            <w:r>
+              <w:t>0</w:t>
+            </w:r>
+          </w:p>
+        </w:tc>
+        <w:tc>
+          <w:tcPr>
+            <w:tcW w:w="1098" w:type="dxa"/>
           </w:tcPr>
           <w:p>
             <w:pPr>
@@ -5508,7 +5792,7 @@
         </w:tc>
         <w:tc>
           <w:tcPr>
-            <w:tcW w:w="797" w:type="dxa"/>
+            <w:tcW w:w="946" w:type="dxa"/>
           </w:tcPr>
           <w:p>
             <w:pPr>
@@ -5522,49 +5806,49 @@
         </w:tc>
         <w:tc>
           <w:tcPr>
-            <w:tcW w:w="653" w:type="dxa"/>
-          </w:tcPr>
-          <w:p>
-            <w:pPr>
-              <w:pStyle w:val="EndNoteBibliography"/>
-              <w:jc w:val="center"/>
-            </w:pPr>
-            <w:r>
-              <w:t>0</w:t>
-            </w:r>
-          </w:p>
-        </w:tc>
-        <w:tc>
-          <w:tcPr>
-            <w:tcW w:w="771" w:type="dxa"/>
-          </w:tcPr>
-          <w:p>
-            <w:pPr>
-              <w:pStyle w:val="EndNoteBibliography"/>
-              <w:jc w:val="center"/>
-            </w:pPr>
-            <w:r>
-              <w:t>0</w:t>
-            </w:r>
-          </w:p>
-        </w:tc>
-        <w:tc>
-          <w:tcPr>
-            <w:tcW w:w="780" w:type="dxa"/>
-          </w:tcPr>
-          <w:p>
-            <w:pPr>
-              <w:pStyle w:val="EndNoteBibliography"/>
-              <w:jc w:val="center"/>
-            </w:pPr>
-            <w:r>
-              <w:t>0</w:t>
-            </w:r>
-          </w:p>
-        </w:tc>
-        <w:tc>
-          <w:tcPr>
-            <w:tcW w:w="1023" w:type="dxa"/>
+            <w:tcW w:w="540" w:type="dxa"/>
+          </w:tcPr>
+          <w:p>
+            <w:pPr>
+              <w:pStyle w:val="EndNoteBibliography"/>
+              <w:jc w:val="center"/>
+            </w:pPr>
+            <w:r>
+              <w:t>0</w:t>
+            </w:r>
+          </w:p>
+        </w:tc>
+        <w:tc>
+          <w:tcPr>
+            <w:tcW w:w="720" w:type="dxa"/>
+          </w:tcPr>
+          <w:p>
+            <w:pPr>
+              <w:pStyle w:val="EndNoteBibliography"/>
+              <w:jc w:val="center"/>
+            </w:pPr>
+            <w:r>
+              <w:t>0</w:t>
+            </w:r>
+          </w:p>
+        </w:tc>
+        <w:tc>
+          <w:tcPr>
+            <w:tcW w:w="720" w:type="dxa"/>
+          </w:tcPr>
+          <w:p>
+            <w:pPr>
+              <w:pStyle w:val="EndNoteBibliography"/>
+              <w:jc w:val="center"/>
+            </w:pPr>
+            <w:r>
+              <w:t>0</w:t>
+            </w:r>
+          </w:p>
+        </w:tc>
+        <w:tc>
+          <w:tcPr>
+            <w:tcW w:w="1098" w:type="dxa"/>
           </w:tcPr>
           <w:p>
             <w:pPr>
@@ -5701,63 +5985,63 @@
         </w:tc>
         <w:tc>
           <w:tcPr>
-            <w:tcW w:w="797" w:type="dxa"/>
-          </w:tcPr>
-          <w:p>
-            <w:pPr>
-              <w:pStyle w:val="EndNoteBibliography"/>
-              <w:jc w:val="center"/>
-            </w:pPr>
-            <w:r>
-              <w:t>0</w:t>
-            </w:r>
-          </w:p>
-        </w:tc>
-        <w:tc>
-          <w:tcPr>
-            <w:tcW w:w="653" w:type="dxa"/>
-          </w:tcPr>
-          <w:p>
-            <w:pPr>
-              <w:pStyle w:val="EndNoteBibliography"/>
-              <w:jc w:val="center"/>
-            </w:pPr>
-            <w:r>
-              <w:t>0</w:t>
-            </w:r>
-          </w:p>
-        </w:tc>
-        <w:tc>
-          <w:tcPr>
-            <w:tcW w:w="771" w:type="dxa"/>
-          </w:tcPr>
-          <w:p>
-            <w:pPr>
-              <w:pStyle w:val="EndNoteBibliography"/>
-              <w:jc w:val="center"/>
-            </w:pPr>
-            <w:r>
-              <w:t>0</w:t>
-            </w:r>
-          </w:p>
-        </w:tc>
-        <w:tc>
-          <w:tcPr>
-            <w:tcW w:w="780" w:type="dxa"/>
-          </w:tcPr>
-          <w:p>
-            <w:pPr>
-              <w:pStyle w:val="EndNoteBibliography"/>
-              <w:jc w:val="center"/>
-            </w:pPr>
-            <w:r>
-              <w:t>0</w:t>
-            </w:r>
-          </w:p>
-        </w:tc>
-        <w:tc>
-          <w:tcPr>
-            <w:tcW w:w="1023" w:type="dxa"/>
+            <w:tcW w:w="946" w:type="dxa"/>
+          </w:tcPr>
+          <w:p>
+            <w:pPr>
+              <w:pStyle w:val="EndNoteBibliography"/>
+              <w:jc w:val="center"/>
+            </w:pPr>
+            <w:r>
+              <w:t>0</w:t>
+            </w:r>
+          </w:p>
+        </w:tc>
+        <w:tc>
+          <w:tcPr>
+            <w:tcW w:w="540" w:type="dxa"/>
+          </w:tcPr>
+          <w:p>
+            <w:pPr>
+              <w:pStyle w:val="EndNoteBibliography"/>
+              <w:jc w:val="center"/>
+            </w:pPr>
+            <w:r>
+              <w:t>0</w:t>
+            </w:r>
+          </w:p>
+        </w:tc>
+        <w:tc>
+          <w:tcPr>
+            <w:tcW w:w="720" w:type="dxa"/>
+          </w:tcPr>
+          <w:p>
+            <w:pPr>
+              <w:pStyle w:val="EndNoteBibliography"/>
+              <w:jc w:val="center"/>
+            </w:pPr>
+            <w:r>
+              <w:t>0</w:t>
+            </w:r>
+          </w:p>
+        </w:tc>
+        <w:tc>
+          <w:tcPr>
+            <w:tcW w:w="720" w:type="dxa"/>
+          </w:tcPr>
+          <w:p>
+            <w:pPr>
+              <w:pStyle w:val="EndNoteBibliography"/>
+              <w:jc w:val="center"/>
+            </w:pPr>
+            <w:r>
+              <w:t>0</w:t>
+            </w:r>
+          </w:p>
+        </w:tc>
+        <w:tc>
+          <w:tcPr>
+            <w:tcW w:w="1098" w:type="dxa"/>
           </w:tcPr>
           <w:p>
             <w:pPr>
@@ -5894,7 +6178,7 @@
         </w:tc>
         <w:tc>
           <w:tcPr>
-            <w:tcW w:w="797" w:type="dxa"/>
+            <w:tcW w:w="946" w:type="dxa"/>
           </w:tcPr>
           <w:p>
             <w:pPr>
@@ -5908,7 +6192,7 @@
         </w:tc>
         <w:tc>
           <w:tcPr>
-            <w:tcW w:w="653" w:type="dxa"/>
+            <w:tcW w:w="540" w:type="dxa"/>
           </w:tcPr>
           <w:p>
             <w:pPr>
@@ -5922,35 +6206,35 @@
         </w:tc>
         <w:tc>
           <w:tcPr>
-            <w:tcW w:w="771" w:type="dxa"/>
-          </w:tcPr>
-          <w:p>
-            <w:pPr>
-              <w:pStyle w:val="EndNoteBibliography"/>
-              <w:jc w:val="center"/>
-            </w:pPr>
-            <w:r>
-              <w:t>0</w:t>
-            </w:r>
-          </w:p>
-        </w:tc>
-        <w:tc>
-          <w:tcPr>
-            <w:tcW w:w="780" w:type="dxa"/>
-          </w:tcPr>
-          <w:p>
-            <w:pPr>
-              <w:pStyle w:val="EndNoteBibliography"/>
-              <w:jc w:val="center"/>
-            </w:pPr>
-            <w:r>
-              <w:t>0</w:t>
-            </w:r>
-          </w:p>
-        </w:tc>
-        <w:tc>
-          <w:tcPr>
-            <w:tcW w:w="1023" w:type="dxa"/>
+            <w:tcW w:w="720" w:type="dxa"/>
+          </w:tcPr>
+          <w:p>
+            <w:pPr>
+              <w:pStyle w:val="EndNoteBibliography"/>
+              <w:jc w:val="center"/>
+            </w:pPr>
+            <w:r>
+              <w:t>0</w:t>
+            </w:r>
+          </w:p>
+        </w:tc>
+        <w:tc>
+          <w:tcPr>
+            <w:tcW w:w="720" w:type="dxa"/>
+          </w:tcPr>
+          <w:p>
+            <w:pPr>
+              <w:pStyle w:val="EndNoteBibliography"/>
+              <w:jc w:val="center"/>
+            </w:pPr>
+            <w:r>
+              <w:t>0</w:t>
+            </w:r>
+          </w:p>
+        </w:tc>
+        <w:tc>
+          <w:tcPr>
+            <w:tcW w:w="1098" w:type="dxa"/>
           </w:tcPr>
           <w:p>
             <w:pPr>
@@ -6085,10 +6369,7 @@
         <w:pStyle w:val="EndNoteBibliography"/>
       </w:pPr>
     </w:p>
-    <w:p>
-      <w:bookmarkStart w:id="0" w:name="_GoBack"/>
-      <w:bookmarkEnd w:id="0"/>
-    </w:p>
+    <w:p/>
     <w:sectPr>
       <w:pgSz w:w="12240" w:h="15840"/>
       <w:pgMar w:top="270" w:right="1800" w:bottom="1440" w:left="1800" w:header="720" w:footer="720" w:gutter="0"/>

</xml_diff>